<commit_message>
Google UX certificate course 3
</commit_message>
<xml_diff>
--- a/UI設計課程.docx
+++ b/UI設計課程.docx
@@ -15,12 +15,14 @@
       <w:r>
         <w:t xml:space="preserve"> </w:t>
       </w:r>
+      <w:proofErr w:type="spellStart"/>
       <w:r>
         <w:rPr>
           <w:rFonts w:hint="eastAsia"/>
         </w:rPr>
         <w:t>Xd</w:t>
       </w:r>
+      <w:proofErr w:type="spellEnd"/>
     </w:p>
     <w:p>
       <w:pPr>
@@ -126,6 +128,36 @@
         <w:pStyle w:val="2"/>
       </w:pPr>
       <w:r>
+        <w:t>I</w:t>
+      </w:r>
+      <w:r>
+        <w:rPr>
+          <w:rFonts w:hint="eastAsia"/>
+        </w:rPr>
+        <w:t>llustrations</w:t>
+      </w:r>
+    </w:p>
+    <w:p>
+      <w:r>
+        <w:t xml:space="preserve">Free illustrations </w:t>
+      </w:r>
+      <w:hyperlink r:id="rId7" w:history="1">
+        <w:r>
+          <w:rPr>
+            <w:rStyle w:val="a5"/>
+          </w:rPr>
+          <w:t>https://undraw.co/</w:t>
+        </w:r>
+      </w:hyperlink>
+      <w:r>
+        <w:t xml:space="preserve"> </w:t>
+      </w:r>
+    </w:p>
+    <w:p>
+      <w:pPr>
+        <w:pStyle w:val="2"/>
+      </w:pPr>
+      <w:r>
         <w:rPr>
           <w:rFonts w:hint="eastAsia"/>
         </w:rPr>
@@ -137,7 +169,15 @@
     </w:p>
     <w:p>
       <w:r>
-        <w:t>Google: XD ui kits</w:t>
+        <w:t xml:space="preserve">Google: XD </w:t>
+      </w:r>
+      <w:proofErr w:type="spellStart"/>
+      <w:r>
+        <w:t>ui</w:t>
+      </w:r>
+      <w:proofErr w:type="spellEnd"/>
+      <w:r>
+        <w:t xml:space="preserve"> kits</w:t>
       </w:r>
       <w:r>
         <w:t>, sticker sheet</w:t>
@@ -158,7 +198,7 @@
       </w:r>
     </w:p>
     <w:p>
-      <w:hyperlink r:id="rId7" w:history="1">
+      <w:hyperlink r:id="rId8" w:history="1">
         <w:r>
           <w:rPr>
             <w:rStyle w:val="a5"/>
@@ -171,7 +211,7 @@
       </w:r>
     </w:p>
     <w:p>
-      <w:hyperlink r:id="rId8" w:history="1">
+      <w:hyperlink r:id="rId9" w:history="1">
         <w:r>
           <w:rPr>
             <w:rStyle w:val="a5"/>
@@ -237,73 +277,6 @@
             <wp:extent cx="1358020" cy="169092"/>
             <wp:effectExtent l="0" t="0" r="0" b="2540"/>
             <wp:docPr id="1" name="图片 1"/>
-            <wp:cNvGraphicFramePr>
-              <a:graphicFrameLocks xmlns:a="http://schemas.openxmlformats.org/drawingml/2006/main" noChangeAspect="1"/>
-            </wp:cNvGraphicFramePr>
-            <a:graphic xmlns:a="http://schemas.openxmlformats.org/drawingml/2006/main">
-              <a:graphicData uri="http://schemas.openxmlformats.org/drawingml/2006/picture">
-                <pic:pic xmlns:pic="http://schemas.openxmlformats.org/drawingml/2006/picture">
-                  <pic:nvPicPr>
-                    <pic:cNvPr id="1" name=""/>
-                    <pic:cNvPicPr/>
-                  </pic:nvPicPr>
-                  <pic:blipFill>
-                    <a:blip r:embed="rId9"/>
-                    <a:stretch>
-                      <a:fillRect/>
-                    </a:stretch>
-                  </pic:blipFill>
-                  <pic:spPr>
-                    <a:xfrm>
-                      <a:off x="0" y="0"/>
-                      <a:ext cx="1385508" cy="172515"/>
-                    </a:xfrm>
-                    <a:prstGeom prst="rect">
-                      <a:avLst/>
-                    </a:prstGeom>
-                  </pic:spPr>
-                </pic:pic>
-              </a:graphicData>
-            </a:graphic>
-          </wp:inline>
-        </w:drawing>
-      </w:r>
-    </w:p>
-    <w:p>
-      <w:pPr>
-        <w:rPr>
-          <w:lang w:eastAsia="zh-TW"/>
-        </w:rPr>
-      </w:pPr>
-      <w:r>
-        <w:rPr>
-          <w:rFonts w:hint="eastAsia"/>
-          <w:lang w:eastAsia="zh-TW"/>
-        </w:rPr>
-        <w:t>例子：把這個圖標的邊框粗細設為1</w:t>
-      </w:r>
-      <w:r>
-        <w:rPr>
-          <w:lang w:eastAsia="zh-TW"/>
-        </w:rPr>
-        <w:t>1</w:t>
-      </w:r>
-      <w:r>
-        <w:rPr>
-          <w:rFonts w:hint="eastAsia"/>
-          <w:lang w:eastAsia="zh-TW"/>
-        </w:rPr>
-        <w:t>px</w:t>
-      </w:r>
-      <w:r>
-        <w:rPr>
-          <w:noProof/>
-        </w:rPr>
-        <w:drawing>
-          <wp:inline distT="0" distB="0" distL="0" distR="0" wp14:anchorId="2D6CCE19" wp14:editId="54AB215D">
-            <wp:extent cx="357612" cy="344667"/>
-            <wp:effectExtent l="0" t="0" r="4445" b="0"/>
-            <wp:docPr id="2" name="图片 2"/>
             <wp:cNvGraphicFramePr>
               <a:graphicFrameLocks xmlns:a="http://schemas.openxmlformats.org/drawingml/2006/main" noChangeAspect="1"/>
             </wp:cNvGraphicFramePr>
@@ -323,7 +296,7 @@
                   <pic:spPr>
                     <a:xfrm>
                       <a:off x="0" y="0"/>
-                      <a:ext cx="361662" cy="348571"/>
+                      <a:ext cx="1385508" cy="172515"/>
                     </a:xfrm>
                     <a:prstGeom prst="rect">
                       <a:avLst/>
@@ -339,26 +312,38 @@
     <w:p>
       <w:pPr>
         <w:rPr>
-          <w:rFonts w:eastAsia="PMingLiU"/>
-          <w:lang w:eastAsia="zh-TW"/>
-        </w:rPr>
-      </w:pPr>
-      <w:r>
-        <w:rPr>
-          <w:rFonts w:hint="eastAsia"/>
-          <w:lang w:eastAsia="zh-TW"/>
-        </w:rPr>
-        <w:t>如果不選輪廓化描邊，把它縮得很小的時候，會變成這樣</w:t>
+          <w:lang w:eastAsia="zh-TW"/>
+        </w:rPr>
+      </w:pPr>
+      <w:r>
+        <w:rPr>
+          <w:rFonts w:hint="eastAsia"/>
+          <w:lang w:eastAsia="zh-TW"/>
+        </w:rPr>
+        <w:t>例子：把這個圖標的邊框粗細設為1</w:t>
+      </w:r>
+      <w:r>
+        <w:rPr>
+          <w:lang w:eastAsia="zh-TW"/>
+        </w:rPr>
+        <w:t>1</w:t>
+      </w:r>
+      <w:r>
+        <w:rPr>
+          <w:rFonts w:hint="eastAsia"/>
+          <w:lang w:eastAsia="zh-TW"/>
+        </w:rPr>
+        <w:t>px</w:t>
       </w:r>
       <w:r>
         <w:rPr>
           <w:noProof/>
         </w:rPr>
         <w:drawing>
-          <wp:inline distT="0" distB="0" distL="0" distR="0" wp14:anchorId="381F8275" wp14:editId="5138F041">
-            <wp:extent cx="203507" cy="212757"/>
-            <wp:effectExtent l="0" t="0" r="6350" b="0"/>
-            <wp:docPr id="3" name="图片 3"/>
+          <wp:inline distT="0" distB="0" distL="0" distR="0" wp14:anchorId="2D6CCE19" wp14:editId="54AB215D">
+            <wp:extent cx="357612" cy="344667"/>
+            <wp:effectExtent l="0" t="0" r="4445" b="0"/>
+            <wp:docPr id="2" name="图片 2"/>
             <wp:cNvGraphicFramePr>
               <a:graphicFrameLocks xmlns:a="http://schemas.openxmlformats.org/drawingml/2006/main" noChangeAspect="1"/>
             </wp:cNvGraphicFramePr>
@@ -378,7 +363,7 @@
                   <pic:spPr>
                     <a:xfrm>
                       <a:off x="0" y="0"/>
-                      <a:ext cx="209660" cy="219190"/>
+                      <a:ext cx="361662" cy="348571"/>
                     </a:xfrm>
                     <a:prstGeom prst="rect">
                       <a:avLst/>
@@ -390,76 +375,30 @@
           </wp:inline>
         </w:drawing>
       </w:r>
-      <w:r>
-        <w:rPr>
-          <w:rFonts w:hint="eastAsia"/>
-          <w:lang w:eastAsia="zh-TW"/>
-        </w:rPr>
-        <w:t>，邊框會顯得非常粗。</w:t>
-      </w:r>
-    </w:p>
-    <w:p>
-      <w:pPr>
-        <w:rPr>
-          <w:rFonts w:eastAsia="PMingLiU"/>
-          <w:lang w:eastAsia="zh-TW"/>
-        </w:rPr>
-      </w:pPr>
-      <w:r>
-        <w:rPr>
-          <w:rFonts w:asciiTheme="minorEastAsia" w:hAnsiTheme="minorEastAsia" w:hint="eastAsia"/>
-          <w:lang w:eastAsia="zh-TW"/>
-        </w:rPr>
-        <w:t>但是選了輪廓化描邊後，把它</w:t>
-      </w:r>
-      <w:r>
-        <w:rPr>
-          <w:rFonts w:hint="eastAsia"/>
-          <w:lang w:eastAsia="zh-TW"/>
-        </w:rPr>
-        <w:t>縮得很小的時候，邊框會跟著變細。</w:t>
-      </w:r>
-    </w:p>
-    <w:p>
-      <w:pPr>
-        <w:rPr>
-          <w:rFonts w:eastAsia="PMingLiU"/>
-          <w:lang w:eastAsia="zh-TW"/>
-        </w:rPr>
-      </w:pPr>
-    </w:p>
-    <w:p>
-      <w:pPr>
-        <w:pStyle w:val="2"/>
-        <w:rPr>
-          <w:lang w:eastAsia="zh-TW"/>
-        </w:rPr>
-      </w:pPr>
-      <w:r>
-        <w:rPr>
-          <w:rFonts w:hint="eastAsia"/>
-          <w:lang w:eastAsia="zh-TW"/>
-        </w:rPr>
-        <w:lastRenderedPageBreak/>
-        <w:t>動畫菜單</w:t>
-      </w:r>
-    </w:p>
-    <w:p>
-      <w:pPr>
-        <w:rPr>
-          <w:rFonts w:eastAsia="PMingLiU"/>
-          <w:lang w:eastAsia="zh-TW"/>
-        </w:rPr>
-      </w:pPr>
+    </w:p>
+    <w:p>
+      <w:pPr>
+        <w:rPr>
+          <w:rFonts w:eastAsia="PMingLiU"/>
+          <w:lang w:eastAsia="zh-TW"/>
+        </w:rPr>
+      </w:pPr>
+      <w:r>
+        <w:rPr>
+          <w:rFonts w:hint="eastAsia"/>
+          <w:lang w:eastAsia="zh-TW"/>
+        </w:rPr>
+        <w:t>如果不選輪廓化描邊，把它縮得很小的時候，會變成這樣</w:t>
+      </w:r>
       <w:r>
         <w:rPr>
           <w:noProof/>
         </w:rPr>
         <w:drawing>
-          <wp:inline distT="0" distB="0" distL="0" distR="0" wp14:anchorId="1FB98587" wp14:editId="4A04DD0A">
-            <wp:extent cx="1279204" cy="1377950"/>
-            <wp:effectExtent l="0" t="0" r="0" b="0"/>
-            <wp:docPr id="4" name="图片 4"/>
+          <wp:inline distT="0" distB="0" distL="0" distR="0" wp14:anchorId="381F8275" wp14:editId="5138F041">
+            <wp:extent cx="203507" cy="212757"/>
+            <wp:effectExtent l="0" t="0" r="6350" b="0"/>
+            <wp:docPr id="3" name="图片 3"/>
             <wp:cNvGraphicFramePr>
               <a:graphicFrameLocks xmlns:a="http://schemas.openxmlformats.org/drawingml/2006/main" noChangeAspect="1"/>
             </wp:cNvGraphicFramePr>
@@ -479,6 +418,107 @@
                   <pic:spPr>
                     <a:xfrm>
                       <a:off x="0" y="0"/>
+                      <a:ext cx="209660" cy="219190"/>
+                    </a:xfrm>
+                    <a:prstGeom prst="rect">
+                      <a:avLst/>
+                    </a:prstGeom>
+                  </pic:spPr>
+                </pic:pic>
+              </a:graphicData>
+            </a:graphic>
+          </wp:inline>
+        </w:drawing>
+      </w:r>
+      <w:r>
+        <w:rPr>
+          <w:rFonts w:hint="eastAsia"/>
+          <w:lang w:eastAsia="zh-TW"/>
+        </w:rPr>
+        <w:t>，邊框會顯得非常粗。</w:t>
+      </w:r>
+    </w:p>
+    <w:p>
+      <w:pPr>
+        <w:rPr>
+          <w:rFonts w:eastAsia="PMingLiU"/>
+          <w:lang w:eastAsia="zh-TW"/>
+        </w:rPr>
+      </w:pPr>
+      <w:r>
+        <w:rPr>
+          <w:rFonts w:asciiTheme="minorEastAsia" w:hAnsiTheme="minorEastAsia" w:hint="eastAsia"/>
+          <w:lang w:eastAsia="zh-TW"/>
+        </w:rPr>
+        <w:t>但是選了輪廓化描邊後，把它</w:t>
+      </w:r>
+      <w:r>
+        <w:rPr>
+          <w:rFonts w:hint="eastAsia"/>
+          <w:lang w:eastAsia="zh-TW"/>
+        </w:rPr>
+        <w:t>縮得很小的時候，邊框會跟著變細。</w:t>
+      </w:r>
+    </w:p>
+    <w:p>
+      <w:pPr>
+        <w:rPr>
+          <w:rFonts w:eastAsia="PMingLiU"/>
+          <w:lang w:eastAsia="zh-TW"/>
+        </w:rPr>
+      </w:pPr>
+    </w:p>
+    <w:p>
+      <w:pPr>
+        <w:pStyle w:val="2"/>
+        <w:rPr>
+          <w:lang w:eastAsia="zh-TW"/>
+        </w:rPr>
+      </w:pPr>
+      <w:r>
+        <w:rPr>
+          <w:rFonts w:hint="eastAsia"/>
+          <w:lang w:eastAsia="zh-TW"/>
+        </w:rPr>
+        <w:lastRenderedPageBreak/>
+        <w:t>動畫菜單</w:t>
+      </w:r>
+    </w:p>
+    <w:p>
+      <w:pPr>
+        <w:rPr>
+          <w:rFonts w:eastAsia="PMingLiU"/>
+          <w:lang w:eastAsia="zh-TW"/>
+        </w:rPr>
+      </w:pPr>
+      <w:r>
+        <w:rPr>
+          <w:noProof/>
+        </w:rPr>
+        <w:drawing>
+          <wp:inline distT="0" distB="0" distL="0" distR="0" wp14:anchorId="1FB98587" wp14:editId="4A04DD0A">
+            <wp:extent cx="1279204" cy="1377950"/>
+            <wp:effectExtent l="0" t="0" r="0" b="0"/>
+            <wp:docPr id="4" name="图片 4"/>
+            <wp:cNvGraphicFramePr>
+              <a:graphicFrameLocks xmlns:a="http://schemas.openxmlformats.org/drawingml/2006/main" noChangeAspect="1"/>
+            </wp:cNvGraphicFramePr>
+            <a:graphic xmlns:a="http://schemas.openxmlformats.org/drawingml/2006/main">
+              <a:graphicData uri="http://schemas.openxmlformats.org/drawingml/2006/picture">
+                <pic:pic xmlns:pic="http://schemas.openxmlformats.org/drawingml/2006/picture">
+                  <pic:nvPicPr>
+                    <pic:cNvPr id="1" name=""/>
+                    <pic:cNvPicPr/>
+                  </pic:nvPicPr>
+                  <pic:blipFill>
+                    <a:blip r:embed="rId13"/>
+                    <a:stretch>
+                      <a:fillRect/>
+                    </a:stretch>
+                  </pic:blipFill>
+                  <pic:spPr>
+                    <a:xfrm>
+                      <a:off x="0" y="0"/>
                       <a:ext cx="1283167" cy="1382219"/>
                     </a:xfrm>
                     <a:prstGeom prst="rect">
@@ -523,7 +563,7 @@
           <w:lang w:eastAsia="zh-TW"/>
         </w:rPr>
       </w:pPr>
-      <w:hyperlink r:id="rId13" w:history="1">
+      <w:hyperlink r:id="rId14" w:history="1">
         <w:r>
           <w:rPr>
             <w:rStyle w:val="a5"/>
@@ -548,7 +588,7 @@
           <w:lang w:eastAsia="zh-TW"/>
         </w:rPr>
       </w:pPr>
-      <w:hyperlink r:id="rId14" w:history="1">
+      <w:hyperlink r:id="rId15" w:history="1">
         <w:r>
           <w:rPr>
             <w:rStyle w:val="a5"/>
@@ -573,7 +613,7 @@
           <w:lang w:eastAsia="zh-TW"/>
         </w:rPr>
       </w:pPr>
-      <w:hyperlink r:id="rId15" w:history="1">
+      <w:hyperlink r:id="rId16" w:history="1">
         <w:r>
           <w:rPr>
             <w:rStyle w:val="a5"/>
@@ -643,7 +683,7 @@
           <w:lang w:eastAsia="zh-TW"/>
         </w:rPr>
       </w:pPr>
-      <w:hyperlink r:id="rId16" w:history="1">
+      <w:hyperlink r:id="rId17" w:history="1">
         <w:r>
           <w:rPr>
             <w:rStyle w:val="a5"/>
@@ -668,7 +708,7 @@
           <w:lang w:eastAsia="zh-TW"/>
         </w:rPr>
       </w:pPr>
-      <w:hyperlink r:id="rId17" w:history="1">
+      <w:hyperlink r:id="rId18" w:history="1">
         <w:r>
           <w:rPr>
             <w:rStyle w:val="a5"/>
@@ -693,7 +733,7 @@
           <w:lang w:eastAsia="zh-TW"/>
         </w:rPr>
       </w:pPr>
-      <w:hyperlink r:id="rId18" w:history="1">
+      <w:hyperlink r:id="rId19" w:history="1">
         <w:r>
           <w:rPr>
             <w:rStyle w:val="a5"/>
@@ -733,7 +773,7 @@
           <w:lang w:eastAsia="zh-TW"/>
         </w:rPr>
       </w:pPr>
-      <w:hyperlink r:id="rId19" w:history="1">
+      <w:hyperlink r:id="rId20" w:history="1">
         <w:r>
           <w:rPr>
             <w:rStyle w:val="a5"/>
@@ -801,14 +841,22 @@
         <w:rPr>
           <w:rFonts w:asciiTheme="minorEastAsia" w:hAnsiTheme="minorEastAsia"/>
         </w:rPr>
-        <w:t>fonts.adobe.com/fonts/roboto</w:t>
-      </w:r>
-    </w:p>
-    <w:p>
-      <w:pPr>
+        <w:t>fonts.adobe.com/fonts/</w:t>
+      </w:r>
+      <w:proofErr w:type="spellStart"/>
+      <w:r>
         <w:rPr>
           <w:rFonts w:asciiTheme="minorEastAsia" w:hAnsiTheme="minorEastAsia"/>
         </w:rPr>
+        <w:t>roboto</w:t>
+      </w:r>
+      <w:proofErr w:type="spellEnd"/>
+    </w:p>
+    <w:p>
+      <w:pPr>
+        <w:rPr>
+          <w:rFonts w:asciiTheme="minorEastAsia" w:hAnsiTheme="minorEastAsia"/>
+        </w:rPr>
       </w:pPr>
       <w:r>
         <w:rPr>
@@ -816,15 +864,29 @@
         </w:rPr>
         <w:t>或者這個：</w:t>
       </w:r>
-      <w:hyperlink r:id="rId20" w:history="1">
-        <w:r>
-          <w:rPr>
-            <w:rStyle w:val="a5"/>
-            <w:rFonts w:asciiTheme="minorEastAsia" w:hAnsiTheme="minorEastAsia"/>
-          </w:rPr>
-          <w:t>https://www.myfonts.com/pages/whatthefont</w:t>
-        </w:r>
-      </w:hyperlink>
+      <w:r>
+        <w:fldChar w:fldCharType="begin"/>
+      </w:r>
+      <w:r>
+        <w:instrText>HYPERLINK "https://www.myfonts.com/pages/whatthefont"</w:instrText>
+      </w:r>
+      <w:r>
+        <w:fldChar w:fldCharType="separate"/>
+      </w:r>
+      <w:r>
+        <w:rPr>
+          <w:rStyle w:val="a5"/>
+          <w:rFonts w:asciiTheme="minorEastAsia" w:hAnsiTheme="minorEastAsia"/>
+        </w:rPr>
+        <w:t>https://www.myfonts.com/pages/whatthefont</w:t>
+      </w:r>
+      <w:r>
+        <w:rPr>
+          <w:rStyle w:val="a5"/>
+          <w:rFonts w:asciiTheme="minorEastAsia" w:hAnsiTheme="minorEastAsia"/>
+        </w:rPr>
+        <w:fldChar w:fldCharType="end"/>
+      </w:r>
       <w:r>
         <w:rPr>
           <w:rFonts w:asciiTheme="minorEastAsia" w:hAnsiTheme="minorEastAsia"/>
@@ -1533,7 +1595,23 @@
           <w:rFonts w:asciiTheme="minorEastAsia" w:hAnsiTheme="minorEastAsia" w:hint="eastAsia"/>
           <w:lang w:eastAsia="zh-TW"/>
         </w:rPr>
-        <w:t>比如在unsplash，打開一張圖片的詳情頁，確認有下面這句話，才能免費用</w:t>
+        <w:t>比如在</w:t>
+      </w:r>
+      <w:proofErr w:type="spellStart"/>
+      <w:r>
+        <w:rPr>
+          <w:rFonts w:asciiTheme="minorEastAsia" w:hAnsiTheme="minorEastAsia" w:hint="eastAsia"/>
+          <w:lang w:eastAsia="zh-TW"/>
+        </w:rPr>
+        <w:t>unsplash</w:t>
+      </w:r>
+      <w:proofErr w:type="spellEnd"/>
+      <w:r>
+        <w:rPr>
+          <w:rFonts w:asciiTheme="minorEastAsia" w:hAnsiTheme="minorEastAsia" w:hint="eastAsia"/>
+          <w:lang w:eastAsia="zh-TW"/>
+        </w:rPr>
+        <w:t>，打開一張圖片的詳情頁，確認有下面這句話，才能免費用</w:t>
       </w:r>
     </w:p>
     <w:p>
@@ -1816,7 +1894,39 @@
           <w:rFonts w:asciiTheme="minorEastAsia" w:hAnsiTheme="minorEastAsia" w:hint="eastAsia"/>
           <w:lang w:eastAsia="zh-TW"/>
         </w:rPr>
-        <w:t>如果導出的圖片有圓角，選擇png格式，因為png格式允許透明格式的圖片。</w:t>
+        <w:t>如果導出的圖片有圓角，選擇</w:t>
+      </w:r>
+      <w:proofErr w:type="spellStart"/>
+      <w:r>
+        <w:rPr>
+          <w:rFonts w:asciiTheme="minorEastAsia" w:hAnsiTheme="minorEastAsia" w:hint="eastAsia"/>
+          <w:lang w:eastAsia="zh-TW"/>
+        </w:rPr>
+        <w:t>png</w:t>
+      </w:r>
+      <w:proofErr w:type="spellEnd"/>
+      <w:r>
+        <w:rPr>
+          <w:rFonts w:asciiTheme="minorEastAsia" w:hAnsiTheme="minorEastAsia" w:hint="eastAsia"/>
+          <w:lang w:eastAsia="zh-TW"/>
+        </w:rPr>
+        <w:t>格式，因為</w:t>
+      </w:r>
+      <w:proofErr w:type="spellStart"/>
+      <w:r>
+        <w:rPr>
+          <w:rFonts w:asciiTheme="minorEastAsia" w:hAnsiTheme="minorEastAsia" w:hint="eastAsia"/>
+          <w:lang w:eastAsia="zh-TW"/>
+        </w:rPr>
+        <w:t>png</w:t>
+      </w:r>
+      <w:proofErr w:type="spellEnd"/>
+      <w:r>
+        <w:rPr>
+          <w:rFonts w:asciiTheme="minorEastAsia" w:hAnsiTheme="minorEastAsia" w:hint="eastAsia"/>
+          <w:lang w:eastAsia="zh-TW"/>
+        </w:rPr>
+        <w:t>格式允許透明格式的圖片。</w:t>
       </w:r>
     </w:p>
     <w:p>
@@ -1905,8 +2015,17 @@
           <w:rFonts w:asciiTheme="minorEastAsia" w:hAnsiTheme="minorEastAsia" w:hint="eastAsia"/>
           <w:lang w:eastAsia="zh-TW"/>
         </w:rPr>
-        <w:t>導出圖標時，格式用svg</w:t>
-      </w:r>
+        <w:t>導出圖標時，格式用</w:t>
+      </w:r>
+      <w:proofErr w:type="spellStart"/>
+      <w:r>
+        <w:rPr>
+          <w:rFonts w:asciiTheme="minorEastAsia" w:hAnsiTheme="minorEastAsia" w:hint="eastAsia"/>
+          <w:lang w:eastAsia="zh-TW"/>
+        </w:rPr>
+        <w:t>svg</w:t>
+      </w:r>
+      <w:proofErr w:type="spellEnd"/>
       <w:r>
         <w:rPr>
           <w:rFonts w:asciiTheme="minorEastAsia" w:hAnsiTheme="minorEastAsia" w:hint="eastAsia"/>
@@ -2118,6 +2237,7 @@
       <w:r>
         <w:rPr>
           <w:rFonts w:hint="eastAsia"/>
+          <w:lang w:eastAsia="zh-TW"/>
         </w:rPr>
         <w:t>Figma</w:t>
       </w:r>
@@ -2126,72 +2246,29 @@
       <w:pPr>
         <w:rPr>
           <w:rFonts w:asciiTheme="minorEastAsia" w:hAnsiTheme="minorEastAsia"/>
-        </w:rPr>
-      </w:pPr>
-      <w:r>
-        <w:rPr>
-          <w:rFonts w:asciiTheme="minorEastAsia" w:hAnsiTheme="minorEastAsia" w:hint="eastAsia"/>
-          <w:lang w:eastAsia="zh-TW"/>
-        </w:rPr>
-        <w:t>點擊一個東東，比如一個</w:t>
-      </w:r>
-      <w:r>
-        <w:rPr>
-          <w:rFonts w:asciiTheme="minorEastAsia" w:hAnsiTheme="minorEastAsia" w:hint="eastAsia"/>
-        </w:rPr>
-        <w:t>icon</w:t>
-      </w:r>
-      <w:r>
-        <w:rPr>
-          <w:rFonts w:asciiTheme="minorEastAsia" w:hAnsiTheme="minorEastAsia" w:hint="eastAsia"/>
-          <w:lang w:eastAsia="zh-TW"/>
-        </w:rPr>
-        <w:t>，同時按住</w:t>
-      </w:r>
-      <w:r>
-        <w:rPr>
-          <w:rFonts w:asciiTheme="minorEastAsia" w:hAnsiTheme="minorEastAsia" w:hint="eastAsia"/>
-        </w:rPr>
-        <w:t>Alt</w:t>
-      </w:r>
-      <w:r>
-        <w:rPr>
-          <w:rFonts w:asciiTheme="minorEastAsia" w:hAnsiTheme="minorEastAsia" w:hint="eastAsia"/>
-          <w:lang w:eastAsia="zh-TW"/>
-        </w:rPr>
-        <w:t>，可以看到這個</w:t>
-      </w:r>
-      <w:r>
-        <w:rPr>
-          <w:rFonts w:asciiTheme="minorEastAsia" w:hAnsiTheme="minorEastAsia" w:hint="eastAsia"/>
-        </w:rPr>
-        <w:t>icon</w:t>
-      </w:r>
-      <w:r>
-        <w:rPr>
-          <w:rFonts w:asciiTheme="minorEastAsia" w:hAnsiTheme="minorEastAsia" w:hint="eastAsia"/>
-          <w:lang w:eastAsia="zh-TW"/>
-        </w:rPr>
-        <w:t>的</w:t>
-      </w:r>
-      <w:r>
-        <w:rPr>
-          <w:rFonts w:asciiTheme="minorEastAsia" w:hAnsiTheme="minorEastAsia" w:hint="eastAsia"/>
-        </w:rPr>
-        <w:t>上下左右邊距數據</w:t>
+          <w:lang w:eastAsia="zh-TW"/>
+        </w:rPr>
+      </w:pPr>
+      <w:r>
+        <w:rPr>
+          <w:rFonts w:asciiTheme="minorEastAsia" w:hAnsiTheme="minorEastAsia" w:hint="eastAsia"/>
+          <w:lang w:eastAsia="zh-TW"/>
+        </w:rPr>
+        <w:t>點擊一個東東，比如一個icon，同時按住Alt，可以看到這個icon的上下左右邊距數據</w:t>
       </w:r>
     </w:p>
     <w:p>
       <w:pPr>
         <w:rPr>
           <w:rFonts w:asciiTheme="minorEastAsia" w:hAnsiTheme="minorEastAsia"/>
-        </w:rPr>
-      </w:pPr>
-    </w:p>
-    <w:p>
-      <w:pPr>
-        <w:rPr>
-          <w:rFonts w:eastAsia="PMingLiU" w:hint="eastAsia"/>
+          <w:lang w:eastAsia="zh-TW"/>
+        </w:rPr>
+      </w:pPr>
+    </w:p>
+    <w:p>
+      <w:pPr>
+        <w:rPr>
+          <w:rFonts w:eastAsia="PMingLiU"/>
           <w:lang w:eastAsia="zh-TW"/>
         </w:rPr>
       </w:pPr>
@@ -2214,7 +2291,23 @@
           <w:rFonts w:asciiTheme="minorEastAsia" w:hAnsiTheme="minorEastAsia"/>
           <w:lang w:eastAsia="zh-TW"/>
         </w:rPr>
-        <w:t>free figma icons</w:t>
+        <w:t xml:space="preserve">free </w:t>
+      </w:r>
+      <w:proofErr w:type="spellStart"/>
+      <w:r>
+        <w:rPr>
+          <w:rFonts w:asciiTheme="minorEastAsia" w:hAnsiTheme="minorEastAsia"/>
+          <w:lang w:eastAsia="zh-TW"/>
+        </w:rPr>
+        <w:t>figma</w:t>
+      </w:r>
+      <w:proofErr w:type="spellEnd"/>
+      <w:r>
+        <w:rPr>
+          <w:rFonts w:asciiTheme="minorEastAsia" w:hAnsiTheme="minorEastAsia"/>
+          <w:lang w:eastAsia="zh-TW"/>
+        </w:rPr>
+        <w:t xml:space="preserve"> icons</w:t>
       </w:r>
     </w:p>
     <w:sectPr>

</xml_diff>